<commit_message>
Edited for compliance with the database model
</commit_message>
<xml_diff>
--- a/Design Docs and Resources/Software Requirements.docx
+++ b/Design Docs and Resources/Software Requirements.docx
@@ -4,28 +4,27 @@
 
 <file path=META-INF/manifest.xml><?xml version="1.0" encoding="utf-8"?>
 <manifest:manifest xmlns:manifest="urn:oasis:names:tc:opendocument:xmlns:manifest:1.0" manifest:version="1.2">
-  <manifest:file-entry manifest:media-type="application/vnd.oasis.opendocument.text" manifest:version="1.2" manifest:full-path="/"/>
-  <manifest:file-entry manifest:media-type="" manifest:full-path="Configurations2/accelerator/current.xml"/>
-  <manifest:file-entry manifest:media-type="application/vnd.sun.xml.ui.configuration" manifest:full-path="Configurations2/"/>
-  <manifest:file-entry manifest:media-type="application/binary" manifest:full-path="layout-cache"/>
-  <manifest:file-entry manifest:media-type="text/xml" manifest:full-path="content.xml"/>
-  <manifest:file-entry manifest:media-type="application/rdf+xml" manifest:full-path="manifest.rdf"/>
-  <manifest:file-entry manifest:media-type="text/xml" manifest:full-path="styles.xml"/>
-  <manifest:file-entry manifest:media-type="text/xml" manifest:full-path="meta.xml"/>
-  <manifest:file-entry manifest:media-type="" manifest:full-path="Thumbnails/thumbnail.png"/>
-  <manifest:file-entry manifest:media-type="text/xml" manifest:full-path="settings.xml"/>
+  <manifest:file-entry manifest:full-path="/" manifest:version="1.2" manifest:media-type="application/vnd.oasis.opendocument.text"/>
+  <manifest:file-entry manifest:full-path="meta.xml" manifest:media-type="text/xml"/>
+  <manifest:file-entry manifest:full-path="settings.xml" manifest:media-type="text/xml"/>
+  <manifest:file-entry manifest:full-path="content.xml" manifest:media-type="text/xml"/>
+  <manifest:file-entry manifest:full-path="Thumbnails/thumbnail.png" manifest:media-type="image/png"/>
+  <manifest:file-entry manifest:full-path="layout-cache" manifest:media-type="application/binary"/>
+  <manifest:file-entry manifest:full-path="manifest.rdf" manifest:media-type="application/rdf+xml"/>
+  <manifest:file-entry manifest:full-path="Configurations2/accelerator/current.xml" manifest:media-type=""/>
+  <manifest:file-entry manifest:full-path="Configurations2/" manifest:media-type="application/vnd.sun.xml.ui.configuration"/>
+  <manifest:file-entry manifest:full-path="styles.xml" manifest:media-type="text/xml"/>
 </manifest:manifest>
 </file>
 
 <file path=content.xml><?xml version="1.0" encoding="utf-8"?>
-<office:document-content xmlns:office="urn:oasis:names:tc:opendocument:xmlns:office:1.0" xmlns:style="urn:oasis:names:tc:opendocument:xmlns:style:1.0" xmlns:text="urn:oasis:names:tc:opendocument:xmlns:text:1.0" xmlns:table="urn:oasis:names:tc:opendocument:xmlns:table:1.0" xmlns:draw="urn:oasis:names:tc:opendocument:xmlns:drawing:1.0" xmlns:fo="urn:oasis:names:tc:opendocument:xmlns:xsl-fo-compatible:1.0" xmlns:xlink="http://www.w3.org/1999/xlink" xmlns:dc="http://purl.org/dc/elements/1.1/" xmlns:meta="urn:oasis:names:tc:opendocument:xmlns:meta:1.0" xmlns:number="urn:oasis:names:tc:opendocument:xmlns:datastyle:1.0" xmlns:svg="urn:oasis:names:tc:opendocument:xmlns:svg-compatible:1.0" xmlns:chart="urn:oasis:names:tc:opendocument:xmlns:chart:1.0" xmlns:dr3d="urn:oasis:names:tc:opendocument:xmlns:dr3d:1.0" xmlns:math="http://www.w3.org/1998/Math/MathML" xmlns:form="urn:oasis:names:tc:opendocument:xmlns:form:1.0" xmlns:script="urn:oasis:names:tc:opendocument:xmlns:script:1.0" xmlns:ooo="http://openoffice.org/2004/office" xmlns:ooow="http://openoffice.org/2004/writer" xmlns:oooc="http://openoffice.org/2004/calc" xmlns:dom="http://www.w3.org/2001/xml-events" xmlns:xforms="http://www.w3.org/2002/xforms" xmlns:xsd="http://www.w3.org/2001/XMLSchema" xmlns:xsi="http://www.w3.org/2001/XMLSchema-instance" xmlns:rpt="http://openoffice.org/2005/report" xmlns:of="urn:oasis:names:tc:opendocument:xmlns:of:1.2" xmlns:xhtml="http://www.w3.org/1999/xhtml" xmlns:grddl="http://www.w3.org/2003/g/data-view#" xmlns:tableooo="http://openoffice.org/2009/table" xmlns:field="urn:openoffice:names:experimental:ooo-ms-interop:xmlns:field:1.0" office:version="1.2">
+<office:document-content xmlns:office="urn:oasis:names:tc:opendocument:xmlns:office:1.0" xmlns:style="urn:oasis:names:tc:opendocument:xmlns:style:1.0" xmlns:text="urn:oasis:names:tc:opendocument:xmlns:text:1.0" xmlns:table="urn:oasis:names:tc:opendocument:xmlns:table:1.0" xmlns:draw="urn:oasis:names:tc:opendocument:xmlns:drawing:1.0" xmlns:fo="urn:oasis:names:tc:opendocument:xmlns:xsl-fo-compatible:1.0" xmlns:xlink="http://www.w3.org/1999/xlink" xmlns:dc="http://purl.org/dc/elements/1.1/" xmlns:meta="urn:oasis:names:tc:opendocument:xmlns:meta:1.0" xmlns:number="urn:oasis:names:tc:opendocument:xmlns:datastyle:1.0" xmlns:svg="urn:oasis:names:tc:opendocument:xmlns:svg-compatible:1.0" xmlns:chart="urn:oasis:names:tc:opendocument:xmlns:chart:1.0" xmlns:dr3d="urn:oasis:names:tc:opendocument:xmlns:dr3d:1.0" xmlns:math="http://www.w3.org/1998/Math/MathML" xmlns:form="urn:oasis:names:tc:opendocument:xmlns:form:1.0" xmlns:script="urn:oasis:names:tc:opendocument:xmlns:script:1.0" xmlns:ooo="http://openoffice.org/2004/office" xmlns:ooow="http://openoffice.org/2004/writer" xmlns:oooc="http://openoffice.org/2004/calc" xmlns:dom="http://www.w3.org/2001/xml-events" xmlns:xforms="http://www.w3.org/2002/xforms" xmlns:xsd="http://www.w3.org/2001/XMLSchema" xmlns:xsi="http://www.w3.org/2001/XMLSchema-instance" xmlns:rpt="http://openoffice.org/2005/report" xmlns:of="urn:oasis:names:tc:opendocument:xmlns:of:1.2" xmlns:xhtml="http://www.w3.org/1999/xhtml" xmlns:grddl="http://www.w3.org/2003/g/data-view#" xmlns:tableooo="http://openoffice.org/2009/table" xmlns:field="urn:openoffice:names:experimental:ooo-ms-interop:xmlns:field:1.0" xmlns:formx="urn:openoffice:names:experimental:ooxml-odf-interop:xmlns:form:1.0" xmlns:css3t="http://www.w3.org/TR/css3-text/" office:version="1.2">
   <office:scripts/>
   <office:font-face-decls>
     <style:font-face style:name="Mangal1" svg:font-family="Mangal"/>
     <style:font-face style:name="Calibri" svg:font-family="Calibri" style:font-family-generic="roman" style:font-pitch="variable"/>
     <style:font-face style:name="Times New Roman" svg:font-family="'Times New Roman'" style:font-family-generic="roman" style:font-pitch="variable"/>
     <style:font-face style:name="Arial" svg:font-family="Arial" style:font-family-generic="swiss" style:font-pitch="variable"/>
-    <style:font-face style:name="F" svg:font-family="" style:font-family-generic="system" style:font-pitch="variable"/>
     <style:font-face style:name="Calibri1" svg:font-family="Calibri" style:font-family-generic="system" style:font-pitch="variable"/>
     <style:font-face style:name="Mangal" svg:font-family="Mangal" style:font-family-generic="system" style:font-pitch="variable"/>
     <style:font-face style:name="Microsoft YaHei" svg:font-family="'Microsoft YaHei'" style:font-family-generic="system" style:font-pitch="variable"/>
@@ -50,46 +49,46 @@
       </text:sequence-decls>
       <text:p text:style-name="P2">Software Requirements</text:p>
       <text:p text:style-name="P1"/>
-      <text:list xml:id="list7791699885240344030" text:style-name="WWNum1">
+      <text:list xml:id="list342870693" text:style-name="WWNum1">
         <text:list-item>
           <text:p text:style-name="P3">The software shall allow guests to create an account as either a student or a professor.</text:p>
         </text:list-item>
       </text:list>
-      <text:p text:style-name="List_20_Paragraph">Explanation: When a new user creates an account, they have the ability to register as either a student or a professor, each with its own set of privileges. </text:p>
-      <text:p text:style-name="List_20_Paragraph"/>
-      <text:list xml:id="list35338640" text:continue-numbering="true" text:style-name="WWNum1">
+      <text:p text:style-name="List_20_Paragraph">Explanation: In the users table, a user has usertype that can either have the value 's' for student, or 'p' for professor.</text:p>
+      <text:p text:style-name="List_20_Paragraph"/>
+      <text:list xml:id="list271746315" text:continue-numbering="true" text:style-name="WWNum1">
         <text:list-item>
           <text:p text:style-name="P3">
             The software shall allow professors to create a new class.
             <text:line-break/>
-            Explanation: A user that is registered as a professor has the ability to use the application to create a database that is representative of a class that they teach. The class that has been created is, thus, owned by the professor that created it and cannot be edited by any other professor or student.
-          </text:p>
-        </text:list-item>
-      </text:list>
-      <text:p text:style-name="List_20_Paragraph"/>
-      <text:list xml:id="list35308125" text:continue-numbering="true" text:style-name="WWNum1">
+            Explanation: If a user is a professor, then their id will be linked to a class that they create, which will share the same id number. The classowners table is an associative entity that designates which professors teach which class, linking professorid to classid as primary keys. This means that the professor has claimed ownership of that particular class.
+          </text:p>
+        </text:list-item>
+      </text:list>
+      <text:p text:style-name="List_20_Paragraph"/>
+      <text:list xml:id="list1007808764" text:continue-numbering="true" text:style-name="WWNum1">
         <text:list-item>
           <text:p text:style-name="P3">The software shall generate a unique link per class for use with student registration.</text:p>
         </text:list-item>
       </text:list>
-      <text:p text:style-name="List_20_Paragraph">Explanation: The link created by the software will allow student users to register for a particular class created by the professor.</text:p>
-      <text:p text:style-name="List_20_Paragraph"/>
-      <text:list xml:id="list35321848" text:continue-numbering="true" text:style-name="WWNum1">
+      <text:p text:style-name="List_20_Paragraph">Explanation: The enrollmentcode of the classes table will serve as the link that the student users will use when registering for classes. The enrollmentcode is unique as to distinguish it from other classes.</text:p>
+      <text:p text:style-name="List_20_Paragraph"/>
+      <text:list xml:id="list370553175" text:continue-numbering="true" text:style-name="WWNum1">
         <text:list-item>
           <text:p text:style-name="P3">
             The software shall allow professors to delete a class.
             <text:line-break/>
-            Explanation: Along with being able to create a class, a professor has the ability to remove the class, as well as the data associated with it, from the system. Students do not have the ability to remove an entire class from the system. This can be done in cases where the end of the semester occurs and the class no longer needs to be monitored, or if the professor is no longer teaching the class.
-          </text:p>
-        </text:list-item>
-      </text:list>
-      <text:p text:style-name="List_20_Paragraph"/>
-      <text:list xml:id="list35336978" text:continue-numbering="true" text:style-name="WWNum1">
+            Explanation: Along with being able to create a class, a professor has the ability to remove the class, as well as the data associated with it, from the system. Students do not have the ability to remove an entire class from the system. This can only be done by professors who have ownership of that class as dictated by the classowners table.
+          </text:p>
+        </text:list-item>
+      </text:list>
+      <text:p text:style-name="List_20_Paragraph"/>
+      <text:list xml:id="list712142494" text:continue-numbering="true" text:style-name="WWNum1">
         <text:list-item>
           <text:p text:style-name="P3">
             The software shall allow professors to view attendance statistics for a class.
             <text:line-break/>
-            Explanation: This is one of the main functions of the application. The professor using this function can view the attendance record of individual students in a particular class or view the overall attendance of a class.
+            Explanation: A professor user has the ability to view an entry in the checkin table with the same user id as the professor and the same classid as a class that the user owns.
             <text:line-break/>
             <text:bookmark text:name="_GoBack"/>
           </text:p>
@@ -98,19 +97,19 @@
           <text:p text:style-name="P3">
             The software shall allow professors to manually edit attendance by day for a class.
             <text:line-break/>
-            Explanation: As the owner of a class, the professor has the ability to change the attendance record for individual students in the classes that he or she teaches.
-          </text:p>
-        </text:list-item>
-      </text:list>
-      <text:p text:style-name="List_20_Paragraph"/>
-      <text:list xml:id="list35310136" text:continue-numbering="true" text:style-name="WWNum1">
+            Explanation: As the owner of a class, the professor has the ability to change the data in an entry in the checkins table that contains the classid of a class that is owned by the professor.
+          </text:p>
+        </text:list-item>
+      </text:list>
+      <text:p text:style-name="List_20_Paragraph"/>
+      <text:list xml:id="list2135540420" text:continue-numbering="true" text:style-name="WWNum1">
         <text:list-item>
           <text:p text:style-name="P3">
             The software shall allow professors to generate a time-sensitive pin and QR code for use with student check-in.
             <text:line-break/>
-            Explanation: The time-sensitive pin and QR code are the two methods that the application 
+            Explanation: For a class that a professor owns, the professor can generate the code in 
             <text:soft-page-break/>
-            will use to take attendance in a class. The professor will be able to create the pin that student users will input into their version of the application in order to show that they have attended class on the particular day that the pin was generated. It is time-sensitive to prevent tardy students from entering the pin long after the class has started and being counted as present. The QR code provides the same function, although it student users will have to scan the code using smartphone capabilities.
+            checkincodes to represent the QR code or pin that will be used by student users to check in to class. The creationtime attribute will dictate the time-sensitivity of the code and the code will only work on the data specified by forclassday in the checkincodes table.
             <text:line-break/>
           </text:p>
         </text:list-item>
@@ -118,17 +117,17 @@
           <text:p text:style-name="P3">
             The software shall allow students to register for a class with the link provided by the professor.
             <text:line-break/>
-            Explanation: Using the link given by the professor of the class, students will be able to register for the class that the professor teaches.
-          </text:p>
-        </text:list-item>
-      </text:list>
-      <text:p text:style-name="List_20_Paragraph"/>
-      <text:list xml:id="list35313370" text:continue-numbering="true" text:style-name="WWNum1">
+            Explanation: Using the link provided by the enrollmentcode in the classes table, the student will become enrolled in the class. The enrollment table will link the userid of the student to the classid of the class that they just registered for.
+          </text:p>
+        </text:list-item>
+      </text:list>
+      <text:p text:style-name="List_20_Paragraph"/>
+      <text:list xml:id="list1306120868" text:continue-numbering="true" text:style-name="WWNum1">
         <text:list-item>
           <text:p text:style-name="P3">
             The software shall allow students to drop a class.
             <text:line-break/>
-            Explanation: For whatever reason, a student user will be able to remove themselves from a class that they are currently registered in. This does not remove the class itself from the system, but every instance of the student being associated with class will be removed.
+            Explanation: To maintain referential integrity, when a student drops a class, the enrollment table will drop the relation that links the userid of the student and the classid of the class that they dropped.
             <text:line-break/>
           </text:p>
         </text:list-item>
@@ -136,17 +135,17 @@
           <text:p text:style-name="P3">
             The software shall allow students to view his/her attendance for a class.
             <text:line-break/>
-            Explanation: The student user may view their attendance record for any class that they are registered in. However, they do not have the ability to edit their attendance.
-          </text:p>
-        </text:list-item>
-      </text:list>
-      <text:p text:style-name="List_20_Paragraph"/>
-      <text:list xml:id="list35321966" text:continue-numbering="true" text:style-name="WWNum1">
+            Explanation: The student user may view their attendance record for any class that they are registered in as dictated by the enrollment table, where a student is linked to the classid of the classes they are enrolled in. However, they do not have the ability to edit their attendance, as they cannot be owners of classes.
+          </text:p>
+        </text:list-item>
+      </text:list>
+      <text:p text:style-name="List_20_Paragraph"/>
+      <text:list xml:id="list847213203" text:continue-numbering="true" text:style-name="WWNum1">
         <text:list-item>
           <text:p text:style-name="P3">
             The software shall allow students to check in for a class with the pin or QR code provided by the professor.
             <text:line-break/>
-            Explanation: Using the pin generated by the professor, the student user will be able to enter the pin into their version of the software to mark themselves as present in the class for that particular day. If they choose, they can also scan the QR code generated by the professor to perform the same function as if they were using the pin.
+            Explanation: Using the code attribute in checkincodes table, the student user will be able to enter the pin into their version of the software to mark themselves as present in the class for that particular day. The checkins table will then be updated with the userid of the student linked with the classid of the class they checked into, provided that the checkincodeid is the same as the code of the necessary relation in checkincodes.
           </text:p>
         </text:list-item>
       </text:list>
@@ -159,12 +158,13 @@
 <office:document-meta xmlns:office="urn:oasis:names:tc:opendocument:xmlns:office:1.0" xmlns:xlink="http://www.w3.org/1999/xlink" xmlns:dc="http://purl.org/dc/elements/1.1/" xmlns:meta="urn:oasis:names:tc:opendocument:xmlns:meta:1.0" xmlns:ooo="http://openoffice.org/2004/office" xmlns:grddl="http://www.w3.org/2003/g/data-view#" office:version="1.2">
   <office:meta>
     <meta:initial-creator>Courtney Redlinger</meta:initial-creator>
-    <meta:editing-cycles>7</meta:editing-cycles>
+    <meta:editing-cycles>9</meta:editing-cycles>
     <meta:creation-date>2013-10-09T14:45:00</meta:creation-date>
-    <dc:date>2013-10-09T15:17:58.31</dc:date>
-    <meta:editing-duration>PT2H28M13S</meta:editing-duration>
-    <meta:generator>OpenOffice.org/3.4.1$Win32 OpenOffice.org_project/341m1$Build-9593</meta:generator>
-    <meta:document-statistic meta:table-count="0" meta:image-count="0" meta:object-count="0" meta:page-count="2" meta:paragraph-count="14" meta:word-count="668" meta:character-count="3820"/>
+    <dc:date>2013-10-10T00:45:25</dc:date>
+    <meta:editing-duration>PT2H45M43S</meta:editing-duration>
+    <meta:generator>LibreOffice/3.5$Linux_X86_64 LibreOffice_project/350m1$Build-2</meta:generator>
+    <dc:creator>Bre'Shard Busby</dc:creator>
+    <meta:document-statistic meta:table-count="0" meta:image-count="0" meta:object-count="0" meta:page-count="2" meta:paragraph-count="14" meta:word-count="678" meta:character-count="3894" meta:non-whitespace-character-count="3238"/>
     <meta:user-defined meta:name="AppVersion">15.0000</meta:user-defined>
     <meta:user-defined meta:name="DocSecurity" meta:value-type="float">0</meta:user-defined>
     <meta:user-defined meta:name="HyperlinksChanged" meta:value-type="boolean">false</meta:user-defined>
@@ -180,21 +180,21 @@
 <office:document-settings xmlns:office="urn:oasis:names:tc:opendocument:xmlns:office:1.0" xmlns:xlink="http://www.w3.org/1999/xlink" xmlns:config="urn:oasis:names:tc:opendocument:xmlns:config:1.0" xmlns:ooo="http://openoffice.org/2004/office" office:version="1.2">
   <office:settings>
     <config:config-item-set config:name="ooo:view-settings">
-      <config:config-item config:name="ViewAreaTop" config:type="int">0</config:config-item>
-      <config:config-item config:name="ViewAreaLeft" config:type="int">0</config:config-item>
-      <config:config-item config:name="ViewAreaWidth" config:type="int">41039</config:config-item>
-      <config:config-item config:name="ViewAreaHeight" config:type="int">17967</config:config-item>
+      <config:config-item config:name="ViewAreaTop" config:type="long">38523</config:config-item>
+      <config:config-item config:name="ViewAreaLeft" config:type="long">0</config:config-item>
+      <config:config-item config:name="ViewAreaWidth" config:type="long">26645</config:config-item>
+      <config:config-item config:name="ViewAreaHeight" config:type="long">11326</config:config-item>
       <config:config-item config:name="ShowRedlineChanges" config:type="boolean">true</config:config-item>
       <config:config-item config:name="InBrowseMode" config:type="boolean">false</config:config-item>
       <config:config-item-map-indexed config:name="Views">
         <config:config-item-map-entry>
           <config:config-item config:name="ViewId" config:type="string">view2</config:config-item>
-          <config:config-item config:name="ViewLeft" config:type="int">26617</config:config-item>
-          <config:config-item config:name="ViewTop" config:type="int">22941</config:config-item>
-          <config:config-item config:name="VisibleLeft" config:type="int">0</config:config-item>
-          <config:config-item config:name="VisibleTop" config:type="int">0</config:config-item>
-          <config:config-item config:name="VisibleRight" config:type="int">41037</config:config-item>
-          <config:config-item config:name="VisibleBottom" config:type="int">17965</config:config-item>
+          <config:config-item config:name="ViewLeft" config:type="long">19801</config:config-item>
+          <config:config-item config:name="ViewTop" config:type="long">47830</config:config-item>
+          <config:config-item config:name="VisibleLeft" config:type="long">0</config:config-item>
+          <config:config-item config:name="VisibleTop" config:type="long">38523</config:config-item>
+          <config:config-item config:name="VisibleRight" config:type="long">26644</config:config-item>
+          <config:config-item config:name="VisibleBottom" config:type="long">49848</config:config-item>
           <config:config-item config:name="ZoomType" config:type="short">0</config:config-item>
           <config:config-item config:name="ViewLayoutColumns" config:type="short">0</config:config-item>
           <config:config-item config:name="ViewLayoutBookMode" config:type="boolean">false</config:config-item>
@@ -204,81 +204,85 @@
       </config:config-item-map-indexed>
     </config:config-item-set>
     <config:config-item-set config:name="ooo:configuration-settings">
+      <config:config-item config:name="PrintTables" config:type="boolean">true</config:config-item>
+      <config:config-item config:name="AddParaTableSpacingAtStart" config:type="boolean">true</config:config-item>
+      <config:config-item config:name="ChartAutoUpdate" config:type="boolean">true</config:config-item>
+      <config:config-item config:name="IsLabelDocument" config:type="boolean">false</config:config-item>
+      <config:config-item config:name="MathBaselineAlignment" config:type="boolean">true</config:config-item>
+      <config:config-item config:name="OutlineLevelYieldsNumbering" config:type="boolean">false</config:config-item>
+      <config:config-item config:name="PrintLeftPages" config:type="boolean">true</config:config-item>
+      <config:config-item config:name="AlignTabStopPosition" config:type="boolean">true</config:config-item>
+      <config:config-item config:name="DoNotJustifyLinesWithManualBreak" config:type="boolean">false</config:config-item>
+      <config:config-item config:name="PrintTextPlaceholder" config:type="boolean">false</config:config-item>
+      <config:config-item config:name="UseOldNumbering" config:type="boolean">false</config:config-item>
+      <config:config-item config:name="PrintProspectRTL" config:type="boolean">false</config:config-item>
+      <config:config-item config:name="ProtectForm" config:type="boolean">false</config:config-item>
+      <config:config-item config:name="CurrentDatabaseCommand" config:type="string"/>
+      <config:config-item config:name="PrintBlackFonts" config:type="boolean">false</config:config-item>
+      <config:config-item config:name="SmallCapsPercentage66" config:type="boolean">true</config:config-item>
+      <config:config-item config:name="CharacterCompressionType" config:type="short">0</config:config-item>
+      <config:config-item config:name="PrintControls" config:type="boolean">true</config:config-item>
+      <config:config-item config:name="PrintHiddenText" config:type="boolean">false</config:config-item>
+      <config:config-item config:name="IsKernAsianPunctuation" config:type="boolean">false</config:config-item>
+      <config:config-item config:name="UseFormerTextWrapping" config:type="boolean">false</config:config-item>
+      <config:config-item config:name="PrintProspect" config:type="boolean">false</config:config-item>
+      <config:config-item config:name="PrintEmptyPages" config:type="boolean">true</config:config-item>
+      <config:config-item config:name="UnbreakableNumberings" config:type="boolean">false</config:config-item>
+      <config:config-item config:name="UseFormerObjectPositioning" config:type="boolean">false</config:config-item>
+      <config:config-item config:name="PrintReversed" config:type="boolean">false</config:config-item>
+      <config:config-item config:name="TabsRelativeToIndent" config:type="boolean">false</config:config-item>
+      <config:config-item config:name="TableRowKeep" config:type="boolean">false</config:config-item>
+      <config:config-item config:name="ConsiderTextWrapOnObjPos" config:type="boolean">false</config:config-item>
+      <config:config-item config:name="PrintRightPages" config:type="boolean">true</config:config-item>
+      <config:config-item config:name="PrintPaperFromSetup" config:type="boolean">false</config:config-item>
+      <config:config-item config:name="AddFrameOffsets" config:type="boolean">false</config:config-item>
+      <config:config-item config:name="UpdateFromTemplate" config:type="boolean">true</config:config-item>
       <config:config-item config:name="AddParaSpacingToTableCells" config:type="boolean">true</config:config-item>
-      <config:config-item config:name="PrintPaperFromSetup" config:type="boolean">false</config:config-item>
-      <config:config-item config:name="IsKernAsianPunctuation" config:type="boolean">false</config:config-item>
-      <config:config-item config:name="PrintReversed" config:type="boolean">false</config:config-item>
+      <config:config-item config:name="PrintSingleJobs" config:type="boolean">false</config:config-item>
+      <config:config-item config:name="AddExternalLeading" config:type="boolean">true</config:config-item>
+      <config:config-item config:name="PrinterIndependentLayout" config:type="string">high-resolution</config:config-item>
       <config:config-item config:name="LinkUpdateMode" config:type="short">1</config:config-item>
+      <config:config-item config:name="PrintAnnotationMode" config:type="short">0</config:config-item>
+      <config:config-item config:name="UseOldPrinterMetrics" config:type="boolean">false</config:config-item>
+      <config:config-item config:name="RedlineProtectionKey" config:type="base64Binary"/>
+      <config:config-item config:name="PrinterName" config:type="string"/>
+      <config:config-item config:name="CollapseEmptyCellPara" config:type="boolean">true</config:config-item>
+      <config:config-item config:name="PrinterSetup" config:type="base64Binary"/>
+      <config:config-item config:name="IgnoreFirstLineIndentInNumbering" config:type="boolean">false</config:config-item>
+      <config:config-item config:name="InvertBorderSpacing" config:type="boolean">false</config:config-item>
+      <config:config-item config:name="PrintPageBackground" config:type="boolean">true</config:config-item>
       <config:config-item config:name="DoNotCaptureDrawObjsOnPage" config:type="boolean">false</config:config-item>
+      <config:config-item config:name="TabOverflow" config:type="boolean">false</config:config-item>
+      <config:config-item config:name="ApplyUserData" config:type="boolean">true</config:config-item>
+      <config:config-item config:name="TabAtLeftIndentForParagraphsInList" config:type="boolean">false</config:config-item>
+      <config:config-item config:name="UnxForceZeroExtLeading" config:type="boolean">false</config:config-item>
       <config:config-item config:name="SaveVersionOnClose" config:type="boolean">false</config:config-item>
-      <config:config-item config:name="PrintEmptyPages" config:type="boolean">true</config:config-item>
-      <config:config-item config:name="PrintSingleJobs" config:type="boolean">false</config:config-item>
+      <config:config-item config:name="PrintFaxName" config:type="string"/>
+      <config:config-item config:name="PrintDrawings" config:type="boolean">true</config:config-item>
+      <config:config-item config:name="AddParaTableSpacing" config:type="boolean">false</config:config-item>
+      <config:config-item config:name="LoadReadonly" config:type="boolean">false</config:config-item>
+      <config:config-item config:name="PrintGraphics" config:type="boolean">true</config:config-item>
+      <config:config-item config:name="FieldAutoUpdate" config:type="boolean">true</config:config-item>
       <config:config-item config:name="AllowPrintJobCancel" config:type="boolean">true</config:config-item>
-      <config:config-item config:name="AddFrameOffsets" config:type="boolean">false</config:config-item>
-      <config:config-item config:name="PrintLeftPages" config:type="boolean">true</config:config-item>
-      <config:config-item config:name="PrintTables" config:type="boolean">true</config:config-item>
-      <config:config-item config:name="ProtectForm" config:type="boolean">false</config:config-item>
-      <config:config-item config:name="ChartAutoUpdate" config:type="boolean">true</config:config-item>
-      <config:config-item config:name="PrintControls" config:type="boolean">true</config:config-item>
-      <config:config-item config:name="PrinterSetup" config:type="base64Binary"/>
+      <config:config-item config:name="SaveGlobalDocumentLinks" config:type="boolean">false</config:config-item>
       <config:config-item config:name="CurrentDatabaseDataSource" config:type="string"/>
-      <config:config-item config:name="LoadReadonly" config:type="boolean">false</config:config-item>
-      <config:config-item config:name="CurrentDatabaseCommand" config:type="string"/>
-      <config:config-item config:name="ConsiderTextWrapOnObjPos" config:type="boolean">false</config:config-item>
-      <config:config-item config:name="ApplyUserData" config:type="boolean">true</config:config-item>
-      <config:config-item config:name="AddParaTableSpacing" config:type="boolean">false</config:config-item>
-      <config:config-item config:name="FieldAutoUpdate" config:type="boolean">true</config:config-item>
-      <config:config-item config:name="IgnoreFirstLineIndentInNumbering" config:type="boolean">false</config:config-item>
-      <config:config-item config:name="TabsRelativeToIndent" config:type="boolean">false</config:config-item>
+      <config:config-item config:name="UseFormerLineSpacing" config:type="boolean">false</config:config-item>
       <config:config-item config:name="IgnoreTabsAndBlanksForLineCalculation" config:type="boolean">false</config:config-item>
-      <config:config-item config:name="PrintAnnotationMode" config:type="short">0</config:config-item>
-      <config:config-item config:name="AddParaTableSpacingAtStart" config:type="boolean">true</config:config-item>
-      <config:config-item config:name="UseOldPrinterMetrics" config:type="boolean">false</config:config-item>
-      <config:config-item config:name="TableRowKeep" config:type="boolean">false</config:config-item>
-      <config:config-item config:name="PrinterName" config:type="string"/>
-      <config:config-item config:name="PrintFaxName" config:type="string"/>
-      <config:config-item config:name="UnxForceZeroExtLeading" config:type="boolean">false</config:config-item>
-      <config:config-item config:name="PrintTextPlaceholder" config:type="boolean">false</config:config-item>
-      <config:config-item config:name="DoNotJustifyLinesWithManualBreak" config:type="boolean">false</config:config-item>
-      <config:config-item config:name="PrintRightPages" config:type="boolean">true</config:config-item>
-      <config:config-item config:name="CharacterCompressionType" config:type="short">0</config:config-item>
-      <config:config-item config:name="UseFormerTextWrapping" config:type="boolean">false</config:config-item>
-      <config:config-item config:name="IsLabelDocument" config:type="boolean">false</config:config-item>
-      <config:config-item config:name="AlignTabStopPosition" config:type="boolean">true</config:config-item>
-      <config:config-item config:name="PrintHiddenText" config:type="boolean">false</config:config-item>
+      <config:config-item config:name="CurrentDatabaseCommandType" config:type="int">0</config:config-item>
       <config:config-item config:name="DoNotResetParaAttrsForNumFont" config:type="boolean">false</config:config-item>
-      <config:config-item config:name="PrintPageBackground" config:type="boolean">true</config:config-item>
-      <config:config-item config:name="CurrentDatabaseCommandType" config:type="int">0</config:config-item>
-      <config:config-item config:name="OutlineLevelYieldsNumbering" config:type="boolean">false</config:config-item>
-      <config:config-item config:name="PrintProspect" config:type="boolean">false</config:config-item>
-      <config:config-item config:name="PrintGraphics" config:type="boolean">true</config:config-item>
-      <config:config-item config:name="SaveGlobalDocumentLinks" config:type="boolean">false</config:config-item>
-      <config:config-item config:name="PrintProspectRTL" config:type="boolean">false</config:config-item>
-      <config:config-item config:name="UseFormerLineSpacing" config:type="boolean">false</config:config-item>
-      <config:config-item config:name="AddExternalLeading" config:type="boolean">true</config:config-item>
-      <config:config-item config:name="UseFormerObjectPositioning" config:type="boolean">false</config:config-item>
-      <config:config-item config:name="RedlineProtectionKey" config:type="base64Binary"/>
-      <config:config-item config:name="MathBaselineAlignment" config:type="boolean">true</config:config-item>
       <config:config-item config:name="ClipAsCharacterAnchoredWriterFlyFrames" config:type="boolean">false</config:config-item>
-      <config:config-item config:name="UseOldNumbering" config:type="boolean">false</config:config-item>
-      <config:config-item config:name="PrintDrawings" config:type="boolean">true</config:config-item>
-      <config:config-item config:name="PrinterIndependentLayout" config:type="string">high-resolution</config:config-item>
-      <config:config-item config:name="TabAtLeftIndentForParagraphsInList" config:type="boolean">false</config:config-item>
-      <config:config-item config:name="PrintBlackFonts" config:type="boolean">false</config:config-item>
-      <config:config-item config:name="UpdateFromTemplate" config:type="boolean">true</config:config-item>
     </config:config-item-set>
   </office:settings>
 </office:document-settings>
 </file>
 
 <file path=styles.xml><?xml version="1.0" encoding="utf-8"?>
-<office:document-styles xmlns:office="urn:oasis:names:tc:opendocument:xmlns:office:1.0" xmlns:style="urn:oasis:names:tc:opendocument:xmlns:style:1.0" xmlns:text="urn:oasis:names:tc:opendocument:xmlns:text:1.0" xmlns:table="urn:oasis:names:tc:opendocument:xmlns:table:1.0" xmlns:draw="urn:oasis:names:tc:opendocument:xmlns:drawing:1.0" xmlns:fo="urn:oasis:names:tc:opendocument:xmlns:xsl-fo-compatible:1.0" xmlns:xlink="http://www.w3.org/1999/xlink" xmlns:dc="http://purl.org/dc/elements/1.1/" xmlns:meta="urn:oasis:names:tc:opendocument:xmlns:meta:1.0" xmlns:number="urn:oasis:names:tc:opendocument:xmlns:datastyle:1.0" xmlns:svg="urn:oasis:names:tc:opendocument:xmlns:svg-compatible:1.0" xmlns:chart="urn:oasis:names:tc:opendocument:xmlns:chart:1.0" xmlns:dr3d="urn:oasis:names:tc:opendocument:xmlns:dr3d:1.0" xmlns:math="http://www.w3.org/1998/Math/MathML" xmlns:form="urn:oasis:names:tc:opendocument:xmlns:form:1.0" xmlns:script="urn:oasis:names:tc:opendocument:xmlns:script:1.0" xmlns:ooo="http://openoffice.org/2004/office" xmlns:ooow="http://openoffice.org/2004/writer" xmlns:oooc="http://openoffice.org/2004/calc" xmlns:dom="http://www.w3.org/2001/xml-events" xmlns:rpt="http://openoffice.org/2005/report" xmlns:of="urn:oasis:names:tc:opendocument:xmlns:of:1.2" xmlns:xhtml="http://www.w3.org/1999/xhtml" xmlns:grddl="http://www.w3.org/2003/g/data-view#" xmlns:tableooo="http://openoffice.org/2009/table" office:version="1.2">
+<office:document-styles xmlns:office="urn:oasis:names:tc:opendocument:xmlns:office:1.0" xmlns:style="urn:oasis:names:tc:opendocument:xmlns:style:1.0" xmlns:text="urn:oasis:names:tc:opendocument:xmlns:text:1.0" xmlns:table="urn:oasis:names:tc:opendocument:xmlns:table:1.0" xmlns:draw="urn:oasis:names:tc:opendocument:xmlns:drawing:1.0" xmlns:fo="urn:oasis:names:tc:opendocument:xmlns:xsl-fo-compatible:1.0" xmlns:xlink="http://www.w3.org/1999/xlink" xmlns:dc="http://purl.org/dc/elements/1.1/" xmlns:meta="urn:oasis:names:tc:opendocument:xmlns:meta:1.0" xmlns:number="urn:oasis:names:tc:opendocument:xmlns:datastyle:1.0" xmlns:svg="urn:oasis:names:tc:opendocument:xmlns:svg-compatible:1.0" xmlns:chart="urn:oasis:names:tc:opendocument:xmlns:chart:1.0" xmlns:dr3d="urn:oasis:names:tc:opendocument:xmlns:dr3d:1.0" xmlns:math="http://www.w3.org/1998/Math/MathML" xmlns:form="urn:oasis:names:tc:opendocument:xmlns:form:1.0" xmlns:script="urn:oasis:names:tc:opendocument:xmlns:script:1.0" xmlns:ooo="http://openoffice.org/2004/office" xmlns:ooow="http://openoffice.org/2004/writer" xmlns:oooc="http://openoffice.org/2004/calc" xmlns:dom="http://www.w3.org/2001/xml-events" xmlns:rpt="http://openoffice.org/2005/report" xmlns:of="urn:oasis:names:tc:opendocument:xmlns:of:1.2" xmlns:xhtml="http://www.w3.org/1999/xhtml" xmlns:grddl="http://www.w3.org/2003/g/data-view#" xmlns:tableooo="http://openoffice.org/2009/table" xmlns:css3t="http://www.w3.org/TR/css3-text/" office:version="1.2">
   <office:font-face-decls>
     <style:font-face style:name="Mangal1" svg:font-family="Mangal"/>
     <style:font-face style:name="Calibri" svg:font-family="Calibri" style:font-family-generic="roman" style:font-pitch="variable"/>
     <style:font-face style:name="Times New Roman" svg:font-family="'Times New Roman'" style:font-family-generic="roman" style:font-pitch="variable"/>
     <style:font-face style:name="Arial" svg:font-family="Arial" style:font-family-generic="swiss" style:font-pitch="variable"/>
-    <style:font-face style:name="F" svg:font-family="" style:font-family-generic="system" style:font-pitch="variable"/>
     <style:font-face style:name="Calibri1" svg:font-family="Calibri" style:font-family-generic="system" style:font-pitch="variable"/>
     <style:font-face style:name="Mangal" svg:font-family="Mangal" style:font-family-generic="system" style:font-pitch="variable"/>
     <style:font-face style:name="Microsoft YaHei" svg:font-family="'Microsoft YaHei'" style:font-family-generic="system" style:font-pitch="variable"/>
@@ -326,25 +330,25 @@
     </style:style>
     <style:style style:name="Heading_20_1" style:display-name="Heading 1" style:family="paragraph" style:parent-style-name="Standard" style:next-style-name="Text_20_body" style:default-outline-level="1" style:list-style-name="" style:class="text">
       <style:paragraph-properties fo:margin-top="0.1665in" fo:margin-bottom="0in" fo:keep-together="always" fo:keep-with-next="always"/>
-      <style:text-properties fo:color="#2e74b5" fo:font-size="16pt" style:font-size-asian="16pt" style:font-name-complex="F" style:font-size-complex="16pt"/>
+      <style:text-properties fo:color="#2e74b5" fo:font-size="16pt" style:font-size-asian="16pt" style:font-size-complex="16pt"/>
     </style:style>
     <style:style style:name="Title" style:family="paragraph" style:parent-style-name="Standard" style:next-style-name="Subtitle" style:default-outline-level="" style:class="chapter">
       <style:paragraph-properties fo:margin-top="0in" fo:margin-bottom="0in" fo:line-height="100%" fo:text-align="center" style:justify-single-word="false"/>
-      <style:text-properties fo:font-size="28pt" fo:letter-spacing="-0.0071in" fo:font-weight="bold" style:letter-kerning="true" style:font-size-asian="28pt" style:font-weight-asian="bold" style:font-name-complex="F" style:font-size-complex="28pt" style:font-weight-complex="bold"/>
+      <style:text-properties fo:font-size="28pt" fo:letter-spacing="-0.0071in" fo:font-weight="bold" style:letter-kerning="true" style:font-size-asian="28pt" style:font-weight-asian="bold" style:font-size-complex="28pt" style:font-weight-complex="bold"/>
     </style:style>
     <style:style style:name="Subtitle" style:family="paragraph" style:parent-style-name="Heading" style:next-style-name="Text_20_body" style:class="chapter">
       <style:paragraph-properties fo:text-align="center" style:justify-single-word="false"/>
       <style:text-properties fo:font-size="14pt" fo:font-style="italic" style:font-size-asian="14pt" style:font-style-asian="italic" style:font-size-complex="14pt" style:font-style-complex="italic"/>
     </style:style>
     <style:style style:name="List_20_Paragraph" style:display-name="List Paragraph" style:family="paragraph" style:parent-style-name="Standard" style:default-outline-level="">
-      <style:paragraph-properties fo:margin="100%" fo:margin-left="0.5in" fo:margin-right="0in" fo:text-indent="0in" style:auto-text-indent="false"/>
+      <style:paragraph-properties fo:margin="100%" fo:margin-left="0.5in" fo:margin-right="0in" fo:margin-top="0in" fo:margin-bottom="0.111in" fo:text-indent="0in" style:auto-text-indent="false"/>
     </style:style>
     <style:style style:name="Default_20_Paragraph_20_Font" style:display-name="Default Paragraph Font" style:family="text"/>
     <style:style style:name="Heading_20_1_20_Char" style:display-name="Heading 1 Char" style:family="text" style:parent-style-name="Default_20_Paragraph_20_Font">
-      <style:text-properties fo:color="#2e74b5" style:font-name="Times New Roman" fo:font-size="16pt" style:font-size-asian="16pt" style:font-name-complex="F" style:font-size-complex="16pt"/>
+      <style:text-properties fo:color="#2e74b5" style:font-name="Times New Roman" fo:font-size="16pt" style:font-size-asian="16pt" style:font-size-complex="16pt"/>
     </style:style>
     <style:style style:name="Title_20_Char" style:display-name="Title Char" style:family="text" style:parent-style-name="Default_20_Paragraph_20_Font">
-      <style:text-properties style:font-name="Times New Roman" fo:font-size="28pt" fo:letter-spacing="-0.0071in" style:letter-kerning="true" style:font-size-asian="28pt" style:font-name-complex="F" style:font-size-complex="28pt"/>
+      <style:text-properties style:font-name="Times New Roman" fo:font-size="28pt" fo:letter-spacing="-0.0071in" style:letter-kerning="true" style:font-size-asian="28pt" style:font-size-complex="28pt"/>
     </style:style>
     <text:outline-style style:name="Outline">
       <text:outline-level-style text:level="1" style:num-format="">
@@ -456,8 +460,8 @@
   </office:styles>
   <office:automatic-styles>
     <style:page-layout style:name="Mpm1">
-      <style:page-layout-properties fo:page-width="8.5in" fo:page-height="11in" style:num-format="1" style:print-orientation="portrait" fo:margin-top="1in" fo:margin-bottom="1in" fo:margin-left="1in" fo:margin-right="1in" style:writing-mode="lr-tb" style:layout-grid-color="#c0c0c0" style:layout-grid-lines="36" style:layout-grid-base-height="0.1665in" style:layout-grid-ruby-height="0.0835in" style:layout-grid-mode="none" style:layout-grid-ruby-below="false" style:layout-grid-print="false" style:layout-grid-display="false" style:footnote-max-height="0in">
-        <style:footnote-sep style:width="0.0071in" style:distance-before-sep="0.0398in" style:distance-after-sep="0.0398in" style:adjustment="left" style:rel-width="25%" style:color="#000000"/>
+      <style:page-layout-properties fo:page-width="8.5in" fo:page-height="11in" style:num-format="1" style:print-orientation="portrait" fo:margin="1in" fo:margin-top="1in" fo:margin-bottom="1in" fo:margin-left="1in" fo:margin-right="1in" style:writing-mode="lr-tb" style:layout-grid-color="#c0c0c0" style:layout-grid-lines="36" style:layout-grid-base-height="0.1665in" style:layout-grid-ruby-height="0.0835in" style:layout-grid-mode="none" style:layout-grid-ruby-below="false" style:layout-grid-print="false" style:layout-grid-display="false" style:footnote-max-height="0in">
+        <style:footnote-sep style:width="0.0071in" style:distance-before-sep="0.0398in" style:distance-after-sep="0.0398in" style:line-style="none" style:adjustment="left" style:rel-width="25%" style:color="#000000"/>
       </style:page-layout-properties>
       <style:header-style/>
       <style:footer-style/>

</xml_diff>